<commit_message>
collection working as expexted
</commit_message>
<xml_diff>
--- a/docs/report/ch03.docx
+++ b/docs/report/ch03.docx
@@ -9817,6 +9817,488 @@
     </w:p>
     <w:p>
       <w:pPr>
+        <w:rPr>
+          <w:rStyle w:val="ng-star-inserted"/>
+          <w:rFonts w:eastAsiaTheme="majorEastAsia"/>
+        </w:rPr>
+      </w:pPr>
+      <w:r>
+        <w:rPr>
+          <w:rStyle w:val="ng-star-inserted"/>
+          <w:rFonts w:eastAsiaTheme="majorEastAsia"/>
+        </w:rPr>
+        <w:t xml:space="preserve">Research on </w:t>
+      </w:r>
+      <w:r>
+        <w:rPr>
+          <w:rStyle w:val="bold"/>
+          <w:rFonts w:eastAsiaTheme="majorEastAsia"/>
+          <w:b/>
+          <w:bCs/>
+        </w:rPr>
+        <w:t>pull requests (PRs) on platforms like GitHub has increased</w:t>
+      </w:r>
+      <w:r>
+        <w:rPr>
+          <w:rStyle w:val="ng-star-inserted"/>
+          <w:rFonts w:eastAsiaTheme="majorEastAsia"/>
+        </w:rPr>
+        <w:t>, with studies exploring various aspects of PR-based development, such as PR assignment, quality, and acceptance</w:t>
+      </w:r>
+      <w:r>
+        <w:rPr>
+          <w:rStyle w:val="ng-star-inserted"/>
+          <w:rFonts w:eastAsiaTheme="majorEastAsia"/>
+        </w:rPr>
+        <w:t xml:space="preserve"> (</w:t>
+      </w:r>
+      <w:r>
+        <w:rPr>
+          <w:rFonts w:eastAsiaTheme="majorEastAsia"/>
+        </w:rPr>
+        <w:t xml:space="preserve">Pull Request Decisions Explained- An Empirical </w:t>
+      </w:r>
+      <w:proofErr w:type="spellStart"/>
+      <w:r>
+        <w:rPr>
+          <w:rFonts w:eastAsiaTheme="majorEastAsia"/>
+        </w:rPr>
+        <w:t>Overview</w:t>
+      </w:r>
+      <w:r>
+        <w:rPr>
+          <w:rStyle w:val="ng-star-inserted"/>
+          <w:rFonts w:eastAsiaTheme="majorEastAsia"/>
+        </w:rPr>
+        <w:t>)</w:t>
+      </w:r>
+    </w:p>
+    <w:p>
+      <w:pPr>
+        <w:rPr>
+          <w:rFonts w:eastAsiaTheme="majorEastAsia"/>
+        </w:rPr>
+      </w:pPr>
+    </w:p>
+    <w:p>
+      <w:pPr>
+        <w:rPr>
+          <w:rStyle w:val="ng-star-inserted"/>
+          <w:rFonts w:eastAsiaTheme="majorEastAsia"/>
+        </w:rPr>
+      </w:pPr>
+      <w:r>
+        <w:rPr>
+          <w:rStyle w:val="bold"/>
+          <w:rFonts w:eastAsiaTheme="majorEastAsia"/>
+          <w:b/>
+          <w:bCs/>
+        </w:rPr>
+        <w:t>U</w:t>
+      </w:r>
+      <w:proofErr w:type="spellEnd"/>
+      <w:r>
+        <w:rPr>
+          <w:rStyle w:val="bold"/>
+          <w:rFonts w:eastAsiaTheme="majorEastAsia"/>
+          <w:b/>
+          <w:bCs/>
+        </w:rPr>
+        <w:t>nderstanding Pull Request Acceptance</w:t>
+      </w:r>
+      <w:r>
+        <w:rPr>
+          <w:rStyle w:val="ng-star-inserted"/>
+          <w:rFonts w:eastAsiaTheme="majorEastAsia"/>
+        </w:rPr>
+        <w:t xml:space="preserve"> A primary area of focus involves understanding the factors that influence PR acceptance2....</w:t>
+      </w:r>
+    </w:p>
+    <w:p>
+      <w:pPr>
+        <w:rPr>
+          <w:rStyle w:val="ng-star-inserted"/>
+          <w:rFonts w:eastAsiaTheme="majorEastAsia"/>
+        </w:rPr>
+      </w:pPr>
+    </w:p>
+    <w:p>
+      <w:r>
+        <w:rPr>
+          <w:b/>
+          <w:bCs/>
+        </w:rPr>
+        <w:t>West (2022)</w:t>
+      </w:r>
+      <w:r>
+        <w:t xml:space="preserve"> </w:t>
+      </w:r>
+      <w:r>
+        <w:t>Notes that GitHub is the most widely used platform for open-source projects and that as repositories mature, the volume of PRs increases while the number of active reviewers remains stable. West adds that much work has been done related to PRs on GitHub and that many models have been created to predict the merging outcome of a PR, while the importance of each factor has been measured</w:t>
+      </w:r>
+      <w:r>
+        <w:t xml:space="preserve">. </w:t>
+      </w:r>
+      <w:r>
+        <w:t>(</w:t>
+      </w:r>
+      <w:r>
+        <w:t>The temporal side of pull request acceptance</w:t>
+      </w:r>
+      <w:r>
+        <w:t>)</w:t>
+      </w:r>
+    </w:p>
+    <w:p/>
+    <w:p/>
+    <w:p>
+      <w:r>
+        <w:rPr>
+          <w:b/>
+          <w:bCs/>
+        </w:rPr>
+        <w:t xml:space="preserve">Meijer, </w:t>
+      </w:r>
+      <w:proofErr w:type="spellStart"/>
+      <w:r>
+        <w:rPr>
+          <w:b/>
+          <w:bCs/>
+        </w:rPr>
+        <w:t>Riveni</w:t>
+      </w:r>
+      <w:proofErr w:type="spellEnd"/>
+      <w:r>
+        <w:rPr>
+          <w:b/>
+          <w:bCs/>
+        </w:rPr>
+        <w:t>, and Rastogi (n.d.)</w:t>
+      </w:r>
+      <w:r>
+        <w:t xml:space="preserve"> </w:t>
+      </w:r>
+      <w:r>
+        <w:t>Software engineering research has significantly contributed to the understanding of software development using the pull-based development model. They note research has explored how decisions are made and the time required to reach those decisions</w:t>
+      </w:r>
+      <w:r>
+        <w:t xml:space="preserve"> (</w:t>
+      </w:r>
+      <w:r>
+        <w:t xml:space="preserve">Ecosystem-wide influences on pull request decisions- insights from </w:t>
+      </w:r>
+      <w:proofErr w:type="spellStart"/>
+      <w:r>
+        <w:t>NPM</w:t>
+      </w:r>
+      <w:r>
+        <w:t>)</w:t>
+      </w:r>
+      <w:proofErr w:type="spellEnd"/>
+    </w:p>
+    <w:p/>
+    <w:p>
+      <w:r>
+        <w:t>•</w:t>
+      </w:r>
+      <w:r>
+        <w:rPr>
+          <w:rStyle w:val="bold"/>
+          <w:rFonts w:eastAsiaTheme="majorEastAsia"/>
+          <w:b/>
+          <w:bCs/>
+        </w:rPr>
+        <w:t>Factors Influencing Decisions:</w:t>
+      </w:r>
+    </w:p>
+    <w:p>
+      <w:r>
+        <w:rPr>
+          <w:rStyle w:val="bold"/>
+          <w:rFonts w:eastAsiaTheme="majorEastAsia"/>
+          <w:b/>
+          <w:bCs/>
+        </w:rPr>
+        <w:t>Technical and Social Aspects</w:t>
+      </w:r>
+      <w:r>
+        <w:rPr>
+          <w:rStyle w:val="ng-star-inserted"/>
+          <w:rFonts w:eastAsiaTheme="majorEastAsia"/>
+        </w:rPr>
+        <w:t xml:space="preserve">: Numerous factors influence pull request decisions. </w:t>
+      </w:r>
+      <w:proofErr w:type="spellStart"/>
+      <w:r>
+        <w:rPr>
+          <w:rStyle w:val="ng-star-inserted"/>
+          <w:rFonts w:eastAsiaTheme="majorEastAsia"/>
+        </w:rPr>
+        <w:t>Gousios</w:t>
+      </w:r>
+      <w:proofErr w:type="spellEnd"/>
+      <w:r>
+        <w:rPr>
+          <w:rStyle w:val="ng-star-inserted"/>
+          <w:rFonts w:eastAsiaTheme="majorEastAsia"/>
+        </w:rPr>
+        <w:t xml:space="preserve"> et al.3... used machine learning to model PR acceptance. They found that whether the PR modifies recently modified code </w:t>
+      </w:r>
+      <w:r>
+        <w:rPr>
+          <w:rStyle w:val="ng-star-inserted"/>
+          <w:rFonts w:eastAsiaTheme="majorEastAsia"/>
+        </w:rPr>
+        <w:t>influenced</w:t>
+      </w:r>
+      <w:r>
+        <w:rPr>
+          <w:rStyle w:val="ng-star-inserted"/>
+          <w:rFonts w:eastAsiaTheme="majorEastAsia"/>
+        </w:rPr>
+        <w:t xml:space="preserve"> the merge decision3. </w:t>
+      </w:r>
+      <w:proofErr w:type="spellStart"/>
+      <w:r>
+        <w:rPr>
+          <w:rStyle w:val="ng-star-inserted"/>
+          <w:rFonts w:eastAsiaTheme="majorEastAsia"/>
+        </w:rPr>
+        <w:t>Tsay</w:t>
+      </w:r>
+      <w:proofErr w:type="spellEnd"/>
+      <w:r>
+        <w:rPr>
+          <w:rStyle w:val="ng-star-inserted"/>
+          <w:rFonts w:eastAsiaTheme="majorEastAsia"/>
+        </w:rPr>
+        <w:t xml:space="preserve"> et al.5... suggest that technical and social factors, including code quality, project fit, and the submitter's track record, play a role6.</w:t>
+      </w:r>
+    </w:p>
+    <w:p>
+      <w:r>
+        <w:rPr>
+          <w:rStyle w:val="bold"/>
+          <w:rFonts w:eastAsiaTheme="majorEastAsia"/>
+          <w:b/>
+          <w:bCs/>
+        </w:rPr>
+        <w:t>Developer Contributions:</w:t>
+      </w:r>
+      <w:r>
+        <w:rPr>
+          <w:rStyle w:val="ng-star-inserted"/>
+          <w:rFonts w:eastAsiaTheme="majorEastAsia"/>
+        </w:rPr>
+        <w:t xml:space="preserve"> Meijer, </w:t>
+      </w:r>
+      <w:proofErr w:type="spellStart"/>
+      <w:r>
+        <w:rPr>
+          <w:rStyle w:val="ng-star-inserted"/>
+          <w:rFonts w:eastAsiaTheme="majorEastAsia"/>
+        </w:rPr>
+        <w:t>Riveni</w:t>
+      </w:r>
+      <w:proofErr w:type="spellEnd"/>
+      <w:r>
+        <w:rPr>
+          <w:rStyle w:val="ng-star-inserted"/>
+          <w:rFonts w:eastAsiaTheme="majorEastAsia"/>
+        </w:rPr>
+        <w:t>, &amp; Rastogi7... found that a developer’s ecosystem-wide contributions positively affect their pull request acceptance8. They also emphasize the prominence of non-coding contributions in OSS projects9.</w:t>
+      </w:r>
+    </w:p>
+    <w:p>
+      <w:r>
+        <w:rPr>
+          <w:rStyle w:val="bold"/>
+          <w:rFonts w:eastAsiaTheme="majorEastAsia"/>
+          <w:b/>
+          <w:bCs/>
+        </w:rPr>
+        <w:t>Code Review Sentiment</w:t>
+      </w:r>
+      <w:r>
+        <w:rPr>
+          <w:rStyle w:val="ng-star-inserted"/>
+          <w:rFonts w:eastAsiaTheme="majorEastAsia"/>
+        </w:rPr>
+        <w:t xml:space="preserve">: </w:t>
+      </w:r>
+      <w:proofErr w:type="spellStart"/>
+      <w:r>
+        <w:rPr>
+          <w:rStyle w:val="ng-star-inserted"/>
+          <w:rFonts w:eastAsiaTheme="majorEastAsia"/>
+        </w:rPr>
+        <w:t>Ortu</w:t>
+      </w:r>
+      <w:proofErr w:type="spellEnd"/>
+      <w:r>
+        <w:rPr>
+          <w:rStyle w:val="ng-star-inserted"/>
+          <w:rFonts w:eastAsiaTheme="majorEastAsia"/>
+        </w:rPr>
+        <w:t xml:space="preserve"> et al.10 discuss the emotional side of software developers. Huq, Sadiq, &amp; Sakib11 </w:t>
+      </w:r>
+      <w:proofErr w:type="spellStart"/>
+      <w:r>
+        <w:rPr>
+          <w:rStyle w:val="ng-star-inserted"/>
+          <w:rFonts w:eastAsiaTheme="majorEastAsia"/>
+        </w:rPr>
+        <w:t>analyzed</w:t>
+      </w:r>
+      <w:proofErr w:type="spellEnd"/>
+      <w:r>
+        <w:rPr>
+          <w:rStyle w:val="ng-star-inserted"/>
+          <w:rFonts w:eastAsiaTheme="majorEastAsia"/>
+        </w:rPr>
+        <w:t xml:space="preserve"> the sentiment of commits in pull requests, finding that a small percentage of commits are fix-inducing, highlighting the effectiveness of review processes.</w:t>
+      </w:r>
+    </w:p>
+    <w:p>
+      <w:r>
+        <w:rPr>
+          <w:rStyle w:val="bold"/>
+          <w:rFonts w:eastAsiaTheme="majorEastAsia"/>
+          <w:b/>
+          <w:bCs/>
+        </w:rPr>
+        <w:lastRenderedPageBreak/>
+        <w:t>Temporal Aspects:</w:t>
+      </w:r>
+    </w:p>
+    <w:p>
+      <w:r>
+        <w:rPr>
+          <w:rStyle w:val="ng-star-inserted"/>
+          <w:rFonts w:eastAsiaTheme="majorEastAsia"/>
+        </w:rPr>
+        <w:t>West6 discovered a non-linear relationship between factors and acceptance. For instance, acceptance peaked for PRs with 20 lines added and dropped steadily up to 400 lines, at which point it kept dropping but slower6.</w:t>
+      </w:r>
+    </w:p>
+    <w:p>
+      <w:r>
+        <w:rPr>
+          <w:rStyle w:val="bold"/>
+          <w:rFonts w:eastAsiaTheme="majorEastAsia"/>
+          <w:b/>
+          <w:bCs/>
+        </w:rPr>
+        <w:t>Developer Experience and Collaboration</w:t>
+      </w:r>
+    </w:p>
+    <w:p>
+      <w:r>
+        <w:rPr>
+          <w:rStyle w:val="bold"/>
+          <w:rFonts w:eastAsiaTheme="majorEastAsia"/>
+          <w:b/>
+          <w:bCs/>
+        </w:rPr>
+        <w:t>Ecosystem-Wide Contributions:</w:t>
+      </w:r>
+      <w:r>
+        <w:rPr>
+          <w:rStyle w:val="ng-star-inserted"/>
+          <w:rFonts w:eastAsiaTheme="majorEastAsia"/>
+        </w:rPr>
+        <w:t xml:space="preserve"> Developer experience and collaboration at both intra-project and ecosystem scales have emerged as important factors8. Participating in issue tracking systems and collaborating with experienced developers benefits project newcomers9. </w:t>
+      </w:r>
+      <w:proofErr w:type="spellStart"/>
+      <w:r>
+        <w:rPr>
+          <w:rStyle w:val="ng-star-inserted"/>
+          <w:rFonts w:eastAsiaTheme="majorEastAsia"/>
+        </w:rPr>
+        <w:t>Gharehyazie</w:t>
+      </w:r>
+      <w:proofErr w:type="spellEnd"/>
+      <w:r>
+        <w:rPr>
+          <w:rStyle w:val="ng-star-inserted"/>
+          <w:rFonts w:eastAsiaTheme="majorEastAsia"/>
+        </w:rPr>
+        <w:t xml:space="preserve"> et al.9 suggested the importance of non-coding contributions concerning attaining "committer" status in Apache projects.</w:t>
+      </w:r>
+    </w:p>
+    <w:p>
+      <w:r>
+        <w:rPr>
+          <w:rStyle w:val="bold"/>
+          <w:rFonts w:eastAsiaTheme="majorEastAsia"/>
+          <w:b/>
+          <w:bCs/>
+        </w:rPr>
+        <w:t>Social Connections:</w:t>
+      </w:r>
+      <w:r>
+        <w:rPr>
+          <w:rStyle w:val="ng-star-inserted"/>
+          <w:rFonts w:eastAsiaTheme="majorEastAsia"/>
+        </w:rPr>
+        <w:t xml:space="preserve"> Social connections within a project and in the broader ecosystem can positively affect PR acceptance5....</w:t>
+      </w:r>
+    </w:p>
+    <w:p>
+      <w:r>
+        <w:rPr>
+          <w:rStyle w:val="bold"/>
+          <w:rFonts w:eastAsiaTheme="majorEastAsia"/>
+          <w:b/>
+          <w:bCs/>
+        </w:rPr>
+        <w:t>Tools and Automation</w:t>
+      </w:r>
+      <w:r>
+        <w:rPr>
+          <w:rStyle w:val="ng-star-inserted"/>
+          <w:rFonts w:eastAsiaTheme="majorEastAsia"/>
+        </w:rPr>
+        <w:t xml:space="preserve"> Researchers have developed tools to recommend PRs for reviewers and to automate aspects of the review process12.</w:t>
+      </w:r>
+    </w:p>
+    <w:p>
+      <w:r>
+        <w:rPr>
+          <w:rStyle w:val="bold"/>
+          <w:rFonts w:eastAsiaTheme="majorEastAsia"/>
+          <w:b/>
+          <w:bCs/>
+        </w:rPr>
+        <w:t>Recommendation Systems:</w:t>
+      </w:r>
+      <w:r>
+        <w:rPr>
+          <w:rStyle w:val="ng-star-inserted"/>
+          <w:rFonts w:eastAsiaTheme="majorEastAsia"/>
+        </w:rPr>
+        <w:t xml:space="preserve"> Strategies for recommending PRs include those based on response time, acceptance probability, and reviewer expertise12.</w:t>
+      </w:r>
+    </w:p>
+    <w:p>
+      <w:r>
+        <w:rPr>
+          <w:rStyle w:val="bold"/>
+          <w:rFonts w:eastAsiaTheme="majorEastAsia"/>
+          <w:b/>
+          <w:bCs/>
+        </w:rPr>
+        <w:t>Bots:</w:t>
+      </w:r>
+      <w:r>
+        <w:rPr>
+          <w:rStyle w:val="ng-star-inserted"/>
+          <w:rFonts w:eastAsiaTheme="majorEastAsia"/>
+        </w:rPr>
+        <w:t xml:space="preserve"> Hu &amp; Gehringer13 found that bots can improve GitHub pull-request feedback.</w:t>
+      </w:r>
+    </w:p>
+    <w:p>
+      <w:pPr>
         <w:pStyle w:val="Heading3"/>
         <w:numPr>
           <w:ilvl w:val="2"/>
@@ -9849,6 +10331,16 @@
       <w:bookmarkEnd w:id="32"/>
     </w:p>
     <w:p>
+      <w:r>
+        <w:rPr>
+          <w:rStyle w:val="ng-star-inserted"/>
+          <w:rFonts w:eastAsiaTheme="majorEastAsia"/>
+        </w:rPr>
+        <w:t>Despite the contributions of existing studies, there are gaps in understanding the temporal dimension of PRs, the impact of non-coding contributions, and the role of emotions in code review processes6.... Further research is needed to synthesize existing knowledge and explore new factors that influence pull request decisions15....</w:t>
+      </w:r>
+    </w:p>
+    <w:p/>
+    <w:p>
       <w:pPr>
         <w:pStyle w:val="Heading2"/>
         <w:numPr>
@@ -9875,6 +10367,7 @@
           <w:sz w:val="22"/>
           <w:szCs w:val="22"/>
         </w:rPr>
+        <w:lastRenderedPageBreak/>
         <w:t>Terminology and Definitions</w:t>
       </w:r>
       <w:bookmarkEnd w:id="33"/>
@@ -10462,7 +10955,6 @@
           <w:sz w:val="22"/>
           <w:szCs w:val="22"/>
         </w:rPr>
-        <w:lastRenderedPageBreak/>
         <w:t>An experimental approach to fine-tune, evaluate, and compare deep learning models for sentiment analysis</w:t>
       </w:r>
       <w:r>
@@ -10583,6 +11075,7 @@
           <w:sz w:val="22"/>
           <w:szCs w:val="22"/>
         </w:rPr>
+        <w:lastRenderedPageBreak/>
         <w:drawing>
           <wp:inline distT="0" distB="0" distL="0" distR="0" wp14:anchorId="706B5517" wp14:editId="6FEF14EA">
             <wp:extent cx="5731510" cy="4652010"/>
@@ -10943,7 +11436,6 @@
           <w:rFonts w:ascii="Arial" w:hAnsi="Arial" w:cs="Arial"/>
           <w:szCs w:val="24"/>
         </w:rPr>
-        <w:lastRenderedPageBreak/>
         <w:t>Training Set</w:t>
       </w:r>
       <w:bookmarkEnd w:id="90"/>
@@ -11176,6 +11668,7 @@
           <w:sz w:val="22"/>
           <w:szCs w:val="22"/>
         </w:rPr>
+        <w:lastRenderedPageBreak/>
         <w:t xml:space="preserve">A training, validation, and test split of 75:15:15 </w:t>
       </w:r>
       <w:r>
@@ -12035,7 +12528,6 @@
           <w:rFonts w:ascii="Arial" w:eastAsia="Times New Roman" w:hAnsi="Arial" w:cs="Arial"/>
           <w:szCs w:val="24"/>
         </w:rPr>
-        <w:lastRenderedPageBreak/>
         <w:t>Sample Size Calculation</w:t>
       </w:r>
       <w:bookmarkEnd w:id="95"/>
@@ -12210,6 +12702,7 @@
           <w:rFonts w:ascii="Arial" w:eastAsia="Times New Roman" w:hAnsi="Arial" w:cs="Arial"/>
           <w:szCs w:val="24"/>
         </w:rPr>
+        <w:lastRenderedPageBreak/>
         <w:t>Data Collection criteria</w:t>
       </w:r>
       <w:bookmarkEnd w:id="96"/>
@@ -13299,7 +13792,6 @@
                 <w:sz w:val="22"/>
                 <w:szCs w:val="22"/>
               </w:rPr>
-              <w:lastRenderedPageBreak/>
               <w:t>created_at</w:t>
             </w:r>
             <w:proofErr w:type="spellEnd"/>
@@ -13580,6 +14072,7 @@
           <w:sz w:val="22"/>
           <w:szCs w:val="22"/>
         </w:rPr>
+        <w:lastRenderedPageBreak/>
         <w:t xml:space="preserve">Table </w:t>
       </w:r>
       <w:r>
@@ -14809,7 +15302,6 @@
           <w:sz w:val="22"/>
           <w:szCs w:val="22"/>
         </w:rPr>
-        <w:lastRenderedPageBreak/>
         <w:t>PR success Metrics</w:t>
       </w:r>
       <w:bookmarkEnd w:id="102"/>
@@ -15118,6 +15610,7 @@
           <w:sz w:val="22"/>
           <w:szCs w:val="22"/>
         </w:rPr>
+        <w:lastRenderedPageBreak/>
         <w:t xml:space="preserve">To evaluate this, a </w:t>
       </w:r>
       <w:r>
@@ -15793,15 +16286,7 @@
           <w:sz w:val="20"/>
           <w:szCs w:val="20"/>
         </w:rPr>
-        <w:t xml:space="preserve"> </w:t>
-      </w:r>
-      <w:r>
-        <w:rPr>
-          <w:rFonts w:ascii="Arial" w:hAnsi="Arial" w:cs="Arial"/>
-          <w:sz w:val="20"/>
-          <w:szCs w:val="20"/>
-        </w:rPr>
-        <w:t>and Error Analysis</w:t>
+        <w:t xml:space="preserve"> and Error Analysis</w:t>
       </w:r>
       <w:bookmarkEnd w:id="114"/>
     </w:p>
@@ -16319,15 +16804,7 @@
           <w:sz w:val="20"/>
           <w:szCs w:val="20"/>
         </w:rPr>
-        <w:t xml:space="preserve"> </w:t>
-      </w:r>
-      <w:r>
-        <w:rPr>
-          <w:rFonts w:ascii="Arial" w:hAnsi="Arial" w:cs="Arial"/>
-          <w:sz w:val="20"/>
-          <w:szCs w:val="20"/>
-        </w:rPr>
-        <w:t>of Results</w:t>
+        <w:t xml:space="preserve"> of Results</w:t>
       </w:r>
       <w:bookmarkEnd w:id="131"/>
     </w:p>
@@ -24331,7 +24808,7 @@
   <w:style w:type="paragraph" w:default="1" w:styleId="Normal">
     <w:name w:val="Normal"/>
     <w:qFormat/>
-    <w:rsid w:val="006E1384"/>
+    <w:rsid w:val="00711BA7"/>
     <w:rPr>
       <w:rFonts w:ascii="Times New Roman" w:eastAsia="Times New Roman" w:hAnsi="Times New Roman" w:cs="Times New Roman"/>
       <w:kern w:val="0"/>
@@ -25215,6 +25692,16 @@
       <w:szCs w:val="17"/>
     </w:rPr>
   </w:style>
+  <w:style w:type="character" w:customStyle="1" w:styleId="ng-star-inserted">
+    <w:name w:val="ng-star-inserted"/>
+    <w:basedOn w:val="DefaultParagraphFont"/>
+    <w:rsid w:val="00711BA7"/>
+  </w:style>
+  <w:style w:type="character" w:customStyle="1" w:styleId="bold">
+    <w:name w:val="bold"/>
+    <w:basedOn w:val="DefaultParagraphFont"/>
+    <w:rsid w:val="00711BA7"/>
+  </w:style>
 </w:styles>
 </file>
 

</xml_diff>